<commit_message>
Ändrat variabelnamn och lagt till så att man kan ange menyval
</commit_message>
<xml_diff>
--- a/pseudokod_banksimulator.docx
+++ b/pseudokod_banksimulator.docx
@@ -11,23 +11,13 @@
           <w:u w:val="single"/>
         </w:rPr>
       </w:pPr>
-      <w:proofErr w:type="spellStart"/>
       <w:r>
         <w:rPr>
           <w:sz w:val="36"/>
           <w:szCs w:val="36"/>
           <w:u w:val="single"/>
         </w:rPr>
-        <w:t>Pseudokod</w:t>
-      </w:r>
-      <w:proofErr w:type="spellEnd"/>
-      <w:r>
-        <w:rPr>
-          <w:sz w:val="36"/>
-          <w:szCs w:val="36"/>
-          <w:u w:val="single"/>
-        </w:rPr>
-        <w:t xml:space="preserve"> för banksimulator</w:t>
+        <w:t>Pseudokod för banksimulator</w:t>
       </w:r>
     </w:p>
     <w:p>
@@ -62,45 +52,63 @@
         <w:tab/>
       </w:r>
       <w:r>
-        <w:t>WRITE huvudmeny</w:t>
-      </w:r>
-    </w:p>
-    <w:p>
-      <w:pPr>
-        <w:pStyle w:val="Ingetavstnd"/>
-        <w:tabs>
-          <w:tab w:val="left" w:pos="567"/>
-          <w:tab w:val="left" w:pos="1134"/>
-          <w:tab w:val="left" w:pos="1701"/>
-          <w:tab w:val="left" w:pos="2268"/>
-          <w:tab w:val="left" w:pos="2835"/>
-          <w:tab w:val="left" w:pos="3402"/>
-        </w:tabs>
-      </w:pPr>
-      <w:r>
-        <w:tab/>
-      </w:r>
-      <w:r>
-        <w:t>READ menyval</w:t>
-      </w:r>
-    </w:p>
-    <w:p>
-      <w:pPr>
-        <w:pStyle w:val="Ingetavstnd"/>
-        <w:tabs>
-          <w:tab w:val="left" w:pos="567"/>
-          <w:tab w:val="left" w:pos="1134"/>
-          <w:tab w:val="left" w:pos="1701"/>
-          <w:tab w:val="left" w:pos="2268"/>
-          <w:tab w:val="left" w:pos="2835"/>
-          <w:tab w:val="left" w:pos="3402"/>
-        </w:tabs>
-      </w:pPr>
-      <w:r>
-        <w:tab/>
-      </w:r>
-      <w:r>
-        <w:t>SWITCH menyval</w:t>
+        <w:t>WRITE huvud</w:t>
+      </w:r>
+      <w:r>
+        <w:t>m</w:t>
+      </w:r>
+      <w:r>
+        <w:t>eny</w:t>
+      </w:r>
+    </w:p>
+    <w:p>
+      <w:pPr>
+        <w:pStyle w:val="Ingetavstnd"/>
+        <w:tabs>
+          <w:tab w:val="left" w:pos="567"/>
+          <w:tab w:val="left" w:pos="1134"/>
+          <w:tab w:val="left" w:pos="1701"/>
+          <w:tab w:val="left" w:pos="2268"/>
+          <w:tab w:val="left" w:pos="2835"/>
+          <w:tab w:val="left" w:pos="3402"/>
+        </w:tabs>
+      </w:pPr>
+      <w:r>
+        <w:tab/>
+      </w:r>
+      <w:r>
+        <w:t>READ meny</w:t>
+      </w:r>
+      <w:r>
+        <w:t>V</w:t>
+      </w:r>
+      <w:r>
+        <w:t>al</w:t>
+      </w:r>
+    </w:p>
+    <w:p>
+      <w:pPr>
+        <w:pStyle w:val="Ingetavstnd"/>
+        <w:tabs>
+          <w:tab w:val="left" w:pos="567"/>
+          <w:tab w:val="left" w:pos="1134"/>
+          <w:tab w:val="left" w:pos="1701"/>
+          <w:tab w:val="left" w:pos="2268"/>
+          <w:tab w:val="left" w:pos="2835"/>
+          <w:tab w:val="left" w:pos="3402"/>
+        </w:tabs>
+      </w:pPr>
+      <w:r>
+        <w:tab/>
+      </w:r>
+      <w:r>
+        <w:t>SWITCH meny</w:t>
+      </w:r>
+      <w:r>
+        <w:t>V</w:t>
+      </w:r>
+      <w:r>
+        <w:t>al</w:t>
       </w:r>
     </w:p>
     <w:p>
@@ -153,303 +161,268 @@
         <w:tab/>
       </w:r>
       <w:r>
+        <w:t xml:space="preserve">READ insBelopp </w:t>
+      </w:r>
+    </w:p>
+    <w:p>
+      <w:pPr>
+        <w:pStyle w:val="Ingetavstnd"/>
+        <w:tabs>
+          <w:tab w:val="left" w:pos="567"/>
+          <w:tab w:val="left" w:pos="1134"/>
+          <w:tab w:val="left" w:pos="1701"/>
+          <w:tab w:val="left" w:pos="2268"/>
+          <w:tab w:val="left" w:pos="2835"/>
+          <w:tab w:val="left" w:pos="3402"/>
+        </w:tabs>
+      </w:pPr>
+      <w:r>
+        <w:tab/>
+      </w:r>
+      <w:r>
+        <w:tab/>
+      </w:r>
+      <w:r>
+        <w:tab/>
+      </w:r>
+      <w:r>
+        <w:t>saldo = saldo + insBelopp</w:t>
+      </w:r>
+    </w:p>
+    <w:p>
+      <w:pPr>
+        <w:pStyle w:val="Ingetavstnd"/>
+        <w:tabs>
+          <w:tab w:val="left" w:pos="567"/>
+          <w:tab w:val="left" w:pos="1134"/>
+          <w:tab w:val="left" w:pos="1701"/>
+          <w:tab w:val="left" w:pos="2268"/>
+          <w:tab w:val="left" w:pos="2835"/>
+          <w:tab w:val="left" w:pos="3402"/>
+        </w:tabs>
+      </w:pPr>
+      <w:r>
+        <w:tab/>
+      </w:r>
+      <w:r>
+        <w:tab/>
+      </w:r>
+      <w:r>
+        <w:t xml:space="preserve">’U’ </w:t>
+      </w:r>
+      <w:r>
+        <w:t>-</w:t>
+      </w:r>
+    </w:p>
+    <w:p>
+      <w:pPr>
+        <w:pStyle w:val="Ingetavstnd"/>
+        <w:tabs>
+          <w:tab w:val="left" w:pos="567"/>
+          <w:tab w:val="left" w:pos="1134"/>
+          <w:tab w:val="left" w:pos="1701"/>
+          <w:tab w:val="left" w:pos="2268"/>
+          <w:tab w:val="left" w:pos="2835"/>
+          <w:tab w:val="left" w:pos="3402"/>
+        </w:tabs>
+      </w:pPr>
+      <w:r>
+        <w:tab/>
+      </w:r>
+      <w:r>
+        <w:tab/>
+      </w:r>
+      <w:r>
+        <w:tab/>
+      </w:r>
+      <w:r>
+        <w:t>READ uttagsBelopp</w:t>
+      </w:r>
+    </w:p>
+    <w:p>
+      <w:pPr>
+        <w:pStyle w:val="Ingetavstnd"/>
+        <w:tabs>
+          <w:tab w:val="left" w:pos="567"/>
+          <w:tab w:val="left" w:pos="1134"/>
+          <w:tab w:val="left" w:pos="1701"/>
+          <w:tab w:val="left" w:pos="2268"/>
+          <w:tab w:val="left" w:pos="2835"/>
+          <w:tab w:val="left" w:pos="3402"/>
+        </w:tabs>
+      </w:pPr>
+      <w:r>
+        <w:tab/>
+      </w:r>
+      <w:r>
+        <w:tab/>
+      </w:r>
+      <w:r>
+        <w:tab/>
+      </w:r>
+      <w:r>
+        <w:t xml:space="preserve">saldo = saldo </w:t>
+      </w:r>
+      <w:r>
+        <w:t>–</w:t>
+      </w:r>
+      <w:r>
+        <w:t xml:space="preserve"> uttagsBelopp</w:t>
+      </w:r>
+    </w:p>
+    <w:p>
+      <w:pPr>
+        <w:pStyle w:val="Ingetavstnd"/>
+        <w:tabs>
+          <w:tab w:val="left" w:pos="567"/>
+          <w:tab w:val="left" w:pos="1134"/>
+          <w:tab w:val="left" w:pos="1701"/>
+          <w:tab w:val="left" w:pos="2268"/>
+          <w:tab w:val="left" w:pos="2835"/>
+          <w:tab w:val="left" w:pos="3402"/>
+        </w:tabs>
+      </w:pPr>
+      <w:r>
+        <w:tab/>
+      </w:r>
+      <w:r>
+        <w:tab/>
+      </w:r>
+      <w:r>
+        <w:t xml:space="preserve">’S’ -  </w:t>
+      </w:r>
+    </w:p>
+    <w:p>
+      <w:pPr>
+        <w:pStyle w:val="Ingetavstnd"/>
+        <w:tabs>
+          <w:tab w:val="left" w:pos="567"/>
+          <w:tab w:val="left" w:pos="1134"/>
+          <w:tab w:val="left" w:pos="1701"/>
+          <w:tab w:val="left" w:pos="2268"/>
+          <w:tab w:val="left" w:pos="2835"/>
+          <w:tab w:val="left" w:pos="3402"/>
+        </w:tabs>
+      </w:pPr>
+      <w:r>
+        <w:tab/>
+      </w:r>
+      <w:r>
+        <w:tab/>
+      </w:r>
+      <w:r>
+        <w:tab/>
+      </w:r>
+      <w:r>
+        <w:t>WRITE saldo</w:t>
+      </w:r>
+    </w:p>
+    <w:p>
+      <w:pPr>
+        <w:pStyle w:val="Ingetavstnd"/>
+        <w:tabs>
+          <w:tab w:val="left" w:pos="567"/>
+          <w:tab w:val="left" w:pos="1134"/>
+          <w:tab w:val="left" w:pos="1701"/>
+          <w:tab w:val="left" w:pos="2268"/>
+          <w:tab w:val="left" w:pos="2835"/>
+          <w:tab w:val="left" w:pos="3402"/>
+        </w:tabs>
+      </w:pPr>
+      <w:r>
+        <w:tab/>
+      </w:r>
+      <w:r>
+        <w:tab/>
+      </w:r>
+      <w:r>
+        <w:t xml:space="preserve">’R’ </w:t>
+      </w:r>
+      <w:r>
+        <w:t>-</w:t>
+      </w:r>
+      <w:r>
+        <w:t xml:space="preserve"> </w:t>
+      </w:r>
+    </w:p>
+    <w:p>
+      <w:pPr>
+        <w:pStyle w:val="Ingetavstnd"/>
+        <w:tabs>
+          <w:tab w:val="left" w:pos="567"/>
+          <w:tab w:val="left" w:pos="1134"/>
+          <w:tab w:val="left" w:pos="1701"/>
+          <w:tab w:val="left" w:pos="2268"/>
+          <w:tab w:val="left" w:pos="2835"/>
+          <w:tab w:val="left" w:pos="3402"/>
+        </w:tabs>
+      </w:pPr>
+      <w:r>
+        <w:tab/>
+      </w:r>
+      <w:r>
+        <w:tab/>
+      </w:r>
+      <w:r>
+        <w:tab/>
+      </w:r>
+      <w:r>
+        <w:t>READ malSaldo</w:t>
+      </w:r>
+    </w:p>
+    <w:p>
+      <w:pPr>
+        <w:pStyle w:val="Ingetavstnd"/>
+        <w:tabs>
+          <w:tab w:val="left" w:pos="567"/>
+          <w:tab w:val="left" w:pos="1134"/>
+          <w:tab w:val="left" w:pos="1701"/>
+          <w:tab w:val="left" w:pos="2268"/>
+          <w:tab w:val="left" w:pos="2835"/>
+          <w:tab w:val="left" w:pos="3402"/>
+        </w:tabs>
+      </w:pPr>
+      <w:r>
+        <w:tab/>
+      </w:r>
+      <w:r>
+        <w:tab/>
+      </w:r>
+      <w:r>
+        <w:tab/>
+      </w:r>
+      <w:r>
         <w:t xml:space="preserve">READ </w:t>
       </w:r>
-      <w:proofErr w:type="spellStart"/>
-      <w:r>
-        <w:t>insBelopp</w:t>
-      </w:r>
-      <w:proofErr w:type="spellEnd"/>
-      <w:r>
-        <w:t xml:space="preserve"> </w:t>
-      </w:r>
-    </w:p>
-    <w:p>
-      <w:pPr>
-        <w:pStyle w:val="Ingetavstnd"/>
-        <w:tabs>
-          <w:tab w:val="left" w:pos="567"/>
-          <w:tab w:val="left" w:pos="1134"/>
-          <w:tab w:val="left" w:pos="1701"/>
-          <w:tab w:val="left" w:pos="2268"/>
-          <w:tab w:val="left" w:pos="2835"/>
-          <w:tab w:val="left" w:pos="3402"/>
-        </w:tabs>
-      </w:pPr>
-      <w:r>
-        <w:tab/>
-      </w:r>
-      <w:r>
-        <w:tab/>
-      </w:r>
-      <w:r>
-        <w:tab/>
-      </w:r>
-      <w:r>
-        <w:t xml:space="preserve">saldo = saldo + </w:t>
-      </w:r>
-      <w:proofErr w:type="spellStart"/>
-      <w:r>
-        <w:t>insBelopp</w:t>
-      </w:r>
-      <w:proofErr w:type="spellEnd"/>
-    </w:p>
-    <w:p>
-      <w:pPr>
-        <w:pStyle w:val="Ingetavstnd"/>
-        <w:tabs>
-          <w:tab w:val="left" w:pos="567"/>
-          <w:tab w:val="left" w:pos="1134"/>
-          <w:tab w:val="left" w:pos="1701"/>
-          <w:tab w:val="left" w:pos="2268"/>
-          <w:tab w:val="left" w:pos="2835"/>
-          <w:tab w:val="left" w:pos="3402"/>
-        </w:tabs>
-      </w:pPr>
-      <w:r>
-        <w:tab/>
-      </w:r>
-      <w:r>
-        <w:tab/>
-      </w:r>
-      <w:r>
-        <w:t xml:space="preserve">’U’ </w:t>
-      </w:r>
-      <w:r>
-        <w:t>-</w:t>
-      </w:r>
-    </w:p>
-    <w:p>
-      <w:pPr>
-        <w:pStyle w:val="Ingetavstnd"/>
-        <w:tabs>
-          <w:tab w:val="left" w:pos="567"/>
-          <w:tab w:val="left" w:pos="1134"/>
-          <w:tab w:val="left" w:pos="1701"/>
-          <w:tab w:val="left" w:pos="2268"/>
-          <w:tab w:val="left" w:pos="2835"/>
-          <w:tab w:val="left" w:pos="3402"/>
-        </w:tabs>
-      </w:pPr>
-      <w:r>
-        <w:tab/>
-      </w:r>
-      <w:r>
-        <w:tab/>
-      </w:r>
-      <w:r>
-        <w:tab/>
-      </w:r>
-      <w:r>
-        <w:t xml:space="preserve">READ </w:t>
-      </w:r>
-      <w:proofErr w:type="spellStart"/>
-      <w:r>
-        <w:t>uttagsBelopp</w:t>
-      </w:r>
-      <w:proofErr w:type="spellEnd"/>
-    </w:p>
-    <w:p>
-      <w:pPr>
-        <w:pStyle w:val="Ingetavstnd"/>
-        <w:tabs>
-          <w:tab w:val="left" w:pos="567"/>
-          <w:tab w:val="left" w:pos="1134"/>
-          <w:tab w:val="left" w:pos="1701"/>
-          <w:tab w:val="left" w:pos="2268"/>
-          <w:tab w:val="left" w:pos="2835"/>
-          <w:tab w:val="left" w:pos="3402"/>
-        </w:tabs>
-      </w:pPr>
-      <w:r>
-        <w:tab/>
-      </w:r>
-      <w:r>
-        <w:tab/>
-      </w:r>
-      <w:r>
-        <w:tab/>
-      </w:r>
-      <w:r>
-        <w:t xml:space="preserve">saldo = saldo </w:t>
-      </w:r>
-      <w:r>
-        <w:t>–</w:t>
-      </w:r>
-      <w:r>
-        <w:t xml:space="preserve"> </w:t>
-      </w:r>
-      <w:proofErr w:type="spellStart"/>
-      <w:r>
-        <w:t>uttagsBelopp</w:t>
-      </w:r>
-      <w:proofErr w:type="spellEnd"/>
-    </w:p>
-    <w:p>
-      <w:pPr>
-        <w:pStyle w:val="Ingetavstnd"/>
-        <w:tabs>
-          <w:tab w:val="left" w:pos="567"/>
-          <w:tab w:val="left" w:pos="1134"/>
-          <w:tab w:val="left" w:pos="1701"/>
-          <w:tab w:val="left" w:pos="2268"/>
-          <w:tab w:val="left" w:pos="2835"/>
-          <w:tab w:val="left" w:pos="3402"/>
-        </w:tabs>
-      </w:pPr>
-      <w:r>
-        <w:tab/>
-      </w:r>
-      <w:r>
-        <w:tab/>
-      </w:r>
-      <w:r>
-        <w:t xml:space="preserve">’S’ -  </w:t>
-      </w:r>
-    </w:p>
-    <w:p>
-      <w:pPr>
-        <w:pStyle w:val="Ingetavstnd"/>
-        <w:tabs>
-          <w:tab w:val="left" w:pos="567"/>
-          <w:tab w:val="left" w:pos="1134"/>
-          <w:tab w:val="left" w:pos="1701"/>
-          <w:tab w:val="left" w:pos="2268"/>
-          <w:tab w:val="left" w:pos="2835"/>
-          <w:tab w:val="left" w:pos="3402"/>
-        </w:tabs>
-      </w:pPr>
-      <w:r>
-        <w:tab/>
-      </w:r>
-      <w:r>
-        <w:tab/>
-      </w:r>
-      <w:r>
-        <w:tab/>
-      </w:r>
-      <w:r>
-        <w:t>WRITE saldo</w:t>
-      </w:r>
-    </w:p>
-    <w:p>
-      <w:pPr>
-        <w:pStyle w:val="Ingetavstnd"/>
-        <w:tabs>
-          <w:tab w:val="left" w:pos="567"/>
-          <w:tab w:val="left" w:pos="1134"/>
-          <w:tab w:val="left" w:pos="1701"/>
-          <w:tab w:val="left" w:pos="2268"/>
-          <w:tab w:val="left" w:pos="2835"/>
-          <w:tab w:val="left" w:pos="3402"/>
-        </w:tabs>
-      </w:pPr>
-      <w:r>
-        <w:tab/>
-      </w:r>
-      <w:r>
-        <w:tab/>
-      </w:r>
-      <w:r>
-        <w:t xml:space="preserve">’R’ </w:t>
-      </w:r>
-      <w:r>
-        <w:t>-</w:t>
-      </w:r>
-      <w:r>
-        <w:t xml:space="preserve"> </w:t>
-      </w:r>
-    </w:p>
-    <w:p>
-      <w:pPr>
-        <w:pStyle w:val="Ingetavstnd"/>
-        <w:tabs>
-          <w:tab w:val="left" w:pos="567"/>
-          <w:tab w:val="left" w:pos="1134"/>
-          <w:tab w:val="left" w:pos="1701"/>
-          <w:tab w:val="left" w:pos="2268"/>
-          <w:tab w:val="left" w:pos="2835"/>
-          <w:tab w:val="left" w:pos="3402"/>
-        </w:tabs>
-      </w:pPr>
-      <w:r>
-        <w:tab/>
-      </w:r>
-      <w:r>
-        <w:tab/>
-      </w:r>
-      <w:r>
-        <w:tab/>
-      </w:r>
-      <w:r>
-        <w:t xml:space="preserve">READ </w:t>
-      </w:r>
-      <w:proofErr w:type="spellStart"/>
-      <w:r>
-        <w:t>malSaldo</w:t>
-      </w:r>
-      <w:proofErr w:type="spellEnd"/>
-    </w:p>
-    <w:p>
-      <w:pPr>
-        <w:pStyle w:val="Ingetavstnd"/>
-        <w:tabs>
-          <w:tab w:val="left" w:pos="567"/>
-          <w:tab w:val="left" w:pos="1134"/>
-          <w:tab w:val="left" w:pos="1701"/>
-          <w:tab w:val="left" w:pos="2268"/>
-          <w:tab w:val="left" w:pos="2835"/>
-          <w:tab w:val="left" w:pos="3402"/>
-        </w:tabs>
-      </w:pPr>
-      <w:r>
-        <w:tab/>
-      </w:r>
-      <w:r>
-        <w:tab/>
-      </w:r>
-      <w:r>
-        <w:tab/>
-      </w:r>
-      <w:r>
-        <w:t xml:space="preserve">READ </w:t>
-      </w:r>
-      <w:proofErr w:type="spellStart"/>
       <w:r>
         <w:t>m</w:t>
       </w:r>
       <w:r>
         <w:t>Ins</w:t>
       </w:r>
-      <w:proofErr w:type="spellEnd"/>
-    </w:p>
-    <w:p>
-      <w:pPr>
-        <w:pStyle w:val="Ingetavstnd"/>
-        <w:tabs>
-          <w:tab w:val="left" w:pos="567"/>
-          <w:tab w:val="left" w:pos="1134"/>
-          <w:tab w:val="left" w:pos="1701"/>
-          <w:tab w:val="left" w:pos="2268"/>
-          <w:tab w:val="left" w:pos="2835"/>
-          <w:tab w:val="left" w:pos="3402"/>
-        </w:tabs>
-      </w:pPr>
-      <w:r>
-        <w:tab/>
-      </w:r>
-      <w:r>
-        <w:tab/>
-      </w:r>
-      <w:r>
-        <w:tab/>
-        <w:t xml:space="preserve">READ </w:t>
-      </w:r>
-      <w:proofErr w:type="spellStart"/>
-      <w:r>
-        <w:t>rSats</w:t>
-      </w:r>
-      <w:proofErr w:type="spellEnd"/>
+    </w:p>
+    <w:p>
+      <w:pPr>
+        <w:pStyle w:val="Ingetavstnd"/>
+        <w:tabs>
+          <w:tab w:val="left" w:pos="567"/>
+          <w:tab w:val="left" w:pos="1134"/>
+          <w:tab w:val="left" w:pos="1701"/>
+          <w:tab w:val="left" w:pos="2268"/>
+          <w:tab w:val="left" w:pos="2835"/>
+          <w:tab w:val="left" w:pos="3402"/>
+        </w:tabs>
+      </w:pPr>
+      <w:r>
+        <w:tab/>
+      </w:r>
+      <w:r>
+        <w:tab/>
+      </w:r>
+      <w:r>
+        <w:tab/>
+        <w:t>READ rSats</w:t>
+      </w:r>
     </w:p>
     <w:p>
       <w:pPr>

</xml_diff>

<commit_message>
Lagt till funktioner för insättning och uttag.
</commit_message>
<xml_diff>
--- a/pseudokod_banksimulator.docx
+++ b/pseudokod_banksimulator.docx
@@ -11,13 +11,23 @@
           <w:u w:val="single"/>
         </w:rPr>
       </w:pPr>
+      <w:proofErr w:type="spellStart"/>
       <w:r>
         <w:rPr>
           <w:sz w:val="36"/>
           <w:szCs w:val="36"/>
           <w:u w:val="single"/>
         </w:rPr>
-        <w:t>Pseudokod för banksimulator</w:t>
+        <w:t>Pseudokod</w:t>
+      </w:r>
+      <w:proofErr w:type="spellEnd"/>
+      <w:r>
+        <w:rPr>
+          <w:sz w:val="36"/>
+          <w:szCs w:val="36"/>
+          <w:u w:val="single"/>
+        </w:rPr>
+        <w:t xml:space="preserve"> för banksimulator</w:t>
       </w:r>
     </w:p>
     <w:p>
@@ -77,7 +87,11 @@
         <w:tab/>
       </w:r>
       <w:r>
-        <w:t>READ meny</w:t>
+        <w:t xml:space="preserve">READ </w:t>
+      </w:r>
+      <w:proofErr w:type="spellStart"/>
+      <w:r>
+        <w:t>meny</w:t>
       </w:r>
       <w:r>
         <w:t>V</w:t>
@@ -85,24 +99,29 @@
       <w:r>
         <w:t>al</w:t>
       </w:r>
-    </w:p>
-    <w:p>
-      <w:pPr>
-        <w:pStyle w:val="Ingetavstnd"/>
-        <w:tabs>
-          <w:tab w:val="left" w:pos="567"/>
-          <w:tab w:val="left" w:pos="1134"/>
-          <w:tab w:val="left" w:pos="1701"/>
-          <w:tab w:val="left" w:pos="2268"/>
-          <w:tab w:val="left" w:pos="2835"/>
-          <w:tab w:val="left" w:pos="3402"/>
-        </w:tabs>
-      </w:pPr>
-      <w:r>
-        <w:tab/>
-      </w:r>
-      <w:r>
-        <w:t>SWITCH meny</w:t>
+      <w:proofErr w:type="spellEnd"/>
+    </w:p>
+    <w:p>
+      <w:pPr>
+        <w:pStyle w:val="Ingetavstnd"/>
+        <w:tabs>
+          <w:tab w:val="left" w:pos="567"/>
+          <w:tab w:val="left" w:pos="1134"/>
+          <w:tab w:val="left" w:pos="1701"/>
+          <w:tab w:val="left" w:pos="2268"/>
+          <w:tab w:val="left" w:pos="2835"/>
+          <w:tab w:val="left" w:pos="3402"/>
+        </w:tabs>
+      </w:pPr>
+      <w:r>
+        <w:tab/>
+      </w:r>
+      <w:r>
+        <w:t xml:space="preserve">SWITCH </w:t>
+      </w:r>
+      <w:proofErr w:type="spellStart"/>
+      <w:r>
+        <w:t>meny</w:t>
       </w:r>
       <w:r>
         <w:t>V</w:t>
@@ -110,6 +129,7 @@
       <w:r>
         <w:t>al</w:t>
       </w:r>
+      <w:proofErr w:type="spellEnd"/>
     </w:p>
     <w:p>
       <w:pPr>
@@ -161,32 +181,70 @@
         <w:tab/>
       </w:r>
       <w:r>
-        <w:t xml:space="preserve">READ insBelopp </w:t>
-      </w:r>
-    </w:p>
-    <w:p>
-      <w:pPr>
-        <w:pStyle w:val="Ingetavstnd"/>
-        <w:tabs>
-          <w:tab w:val="left" w:pos="567"/>
-          <w:tab w:val="left" w:pos="1134"/>
-          <w:tab w:val="left" w:pos="1701"/>
-          <w:tab w:val="left" w:pos="2268"/>
-          <w:tab w:val="left" w:pos="2835"/>
-          <w:tab w:val="left" w:pos="3402"/>
-        </w:tabs>
-      </w:pPr>
-      <w:r>
-        <w:tab/>
-      </w:r>
-      <w:r>
-        <w:tab/>
-      </w:r>
-      <w:r>
-        <w:tab/>
-      </w:r>
-      <w:r>
-        <w:t>saldo = saldo + insBelopp</w:t>
+        <w:t xml:space="preserve">READ </w:t>
+      </w:r>
+      <w:proofErr w:type="spellStart"/>
+      <w:r>
+        <w:t>insBelopp</w:t>
+      </w:r>
+      <w:proofErr w:type="spellEnd"/>
+      <w:r>
+        <w:t xml:space="preserve"> </w:t>
+      </w:r>
+    </w:p>
+    <w:p>
+      <w:pPr>
+        <w:pStyle w:val="Ingetavstnd"/>
+        <w:tabs>
+          <w:tab w:val="left" w:pos="567"/>
+          <w:tab w:val="left" w:pos="1134"/>
+          <w:tab w:val="left" w:pos="1701"/>
+          <w:tab w:val="left" w:pos="2268"/>
+          <w:tab w:val="left" w:pos="2835"/>
+          <w:tab w:val="left" w:pos="3402"/>
+        </w:tabs>
+      </w:pPr>
+      <w:r>
+        <w:tab/>
+      </w:r>
+      <w:r>
+        <w:tab/>
+      </w:r>
+      <w:r>
+        <w:tab/>
+      </w:r>
+      <w:r>
+        <w:t xml:space="preserve">saldo = saldo + </w:t>
+      </w:r>
+      <w:proofErr w:type="spellStart"/>
+      <w:r>
+        <w:t>insBelopp</w:t>
+      </w:r>
+      <w:proofErr w:type="spellEnd"/>
+    </w:p>
+    <w:p>
+      <w:pPr>
+        <w:pStyle w:val="Ingetavstnd"/>
+        <w:tabs>
+          <w:tab w:val="left" w:pos="567"/>
+          <w:tab w:val="left" w:pos="1134"/>
+          <w:tab w:val="left" w:pos="1701"/>
+          <w:tab w:val="left" w:pos="2268"/>
+          <w:tab w:val="left" w:pos="2835"/>
+          <w:tab w:val="left" w:pos="3402"/>
+        </w:tabs>
+      </w:pPr>
+      <w:r>
+        <w:tab/>
+      </w:r>
+      <w:r>
+        <w:tab/>
+      </w:r>
+      <w:r>
+        <w:tab/>
+      </w:r>
+      <w:r>
+        <w:t>WRITE saldo</w:t>
       </w:r>
     </w:p>
     <w:p>
@@ -236,8 +294,13 @@
         <w:tab/>
       </w:r>
       <w:r>
-        <w:t>READ uttagsBelopp</w:t>
-      </w:r>
+        <w:t xml:space="preserve">READ </w:t>
+      </w:r>
+      <w:proofErr w:type="spellStart"/>
+      <w:r>
+        <w:t>uttagsBelopp</w:t>
+      </w:r>
+      <w:proofErr w:type="spellEnd"/>
     </w:p>
     <w:p>
       <w:pPr>
@@ -267,7 +330,37 @@
         <w:t>–</w:t>
       </w:r>
       <w:r>
-        <w:t xml:space="preserve"> uttagsBelopp</w:t>
+        <w:t xml:space="preserve"> </w:t>
+      </w:r>
+      <w:proofErr w:type="spellStart"/>
+      <w:r>
+        <w:t>uttagsBelopp</w:t>
+      </w:r>
+      <w:proofErr w:type="spellEnd"/>
+    </w:p>
+    <w:p>
+      <w:pPr>
+        <w:pStyle w:val="Ingetavstnd"/>
+        <w:tabs>
+          <w:tab w:val="left" w:pos="567"/>
+          <w:tab w:val="left" w:pos="1134"/>
+          <w:tab w:val="left" w:pos="1701"/>
+          <w:tab w:val="left" w:pos="2268"/>
+          <w:tab w:val="left" w:pos="2835"/>
+          <w:tab w:val="left" w:pos="3402"/>
+        </w:tabs>
+      </w:pPr>
+      <w:r>
+        <w:tab/>
+      </w:r>
+      <w:r>
+        <w:tab/>
+      </w:r>
+      <w:r>
+        <w:tab/>
+      </w:r>
+      <w:r>
+        <w:t>WRITE saldo</w:t>
       </w:r>
     </w:p>
     <w:p>
@@ -367,62 +460,74 @@
         <w:tab/>
       </w:r>
       <w:r>
-        <w:t>READ malSaldo</w:t>
-      </w:r>
-    </w:p>
-    <w:p>
-      <w:pPr>
-        <w:pStyle w:val="Ingetavstnd"/>
-        <w:tabs>
-          <w:tab w:val="left" w:pos="567"/>
-          <w:tab w:val="left" w:pos="1134"/>
-          <w:tab w:val="left" w:pos="1701"/>
-          <w:tab w:val="left" w:pos="2268"/>
-          <w:tab w:val="left" w:pos="2835"/>
-          <w:tab w:val="left" w:pos="3402"/>
-        </w:tabs>
-      </w:pPr>
-      <w:r>
-        <w:tab/>
-      </w:r>
-      <w:r>
-        <w:tab/>
-      </w:r>
-      <w:r>
-        <w:tab/>
-      </w:r>
-      <w:r>
         <w:t xml:space="preserve">READ </w:t>
       </w:r>
+      <w:proofErr w:type="spellStart"/>
+      <w:r>
+        <w:t>malSaldo</w:t>
+      </w:r>
+      <w:proofErr w:type="spellEnd"/>
+    </w:p>
+    <w:p>
+      <w:pPr>
+        <w:pStyle w:val="Ingetavstnd"/>
+        <w:tabs>
+          <w:tab w:val="left" w:pos="567"/>
+          <w:tab w:val="left" w:pos="1134"/>
+          <w:tab w:val="left" w:pos="1701"/>
+          <w:tab w:val="left" w:pos="2268"/>
+          <w:tab w:val="left" w:pos="2835"/>
+          <w:tab w:val="left" w:pos="3402"/>
+        </w:tabs>
+      </w:pPr>
+      <w:r>
+        <w:tab/>
+      </w:r>
+      <w:r>
+        <w:tab/>
+      </w:r>
+      <w:r>
+        <w:tab/>
+      </w:r>
+      <w:r>
+        <w:t xml:space="preserve">READ </w:t>
+      </w:r>
+      <w:proofErr w:type="spellStart"/>
       <w:r>
         <w:t>m</w:t>
       </w:r>
       <w:r>
         <w:t>Ins</w:t>
       </w:r>
-    </w:p>
-    <w:p>
-      <w:pPr>
-        <w:pStyle w:val="Ingetavstnd"/>
-        <w:tabs>
-          <w:tab w:val="left" w:pos="567"/>
-          <w:tab w:val="left" w:pos="1134"/>
-          <w:tab w:val="left" w:pos="1701"/>
-          <w:tab w:val="left" w:pos="2268"/>
-          <w:tab w:val="left" w:pos="2835"/>
-          <w:tab w:val="left" w:pos="3402"/>
-        </w:tabs>
-      </w:pPr>
-      <w:r>
-        <w:tab/>
-      </w:r>
-      <w:r>
-        <w:tab/>
-      </w:r>
-      <w:r>
-        <w:tab/>
-        <w:t>READ rSats</w:t>
-      </w:r>
+      <w:proofErr w:type="spellEnd"/>
+    </w:p>
+    <w:p>
+      <w:pPr>
+        <w:pStyle w:val="Ingetavstnd"/>
+        <w:tabs>
+          <w:tab w:val="left" w:pos="567"/>
+          <w:tab w:val="left" w:pos="1134"/>
+          <w:tab w:val="left" w:pos="1701"/>
+          <w:tab w:val="left" w:pos="2268"/>
+          <w:tab w:val="left" w:pos="2835"/>
+          <w:tab w:val="left" w:pos="3402"/>
+        </w:tabs>
+      </w:pPr>
+      <w:r>
+        <w:tab/>
+      </w:r>
+      <w:r>
+        <w:tab/>
+      </w:r>
+      <w:r>
+        <w:tab/>
+        <w:t xml:space="preserve">READ </w:t>
+      </w:r>
+      <w:proofErr w:type="spellStart"/>
+      <w:r>
+        <w:t>rSats</w:t>
+      </w:r>
+      <w:proofErr w:type="spellEnd"/>
     </w:p>
     <w:p>
       <w:pPr>

</xml_diff>